<commit_message>
DB saving code for TMDB
</commit_message>
<xml_diff>
--- a/docs/ETLProject_Movies.docx
+++ b/docs/ETLProject_Movies.docx
@@ -143,8 +143,6 @@
       <w:r>
         <w:t>c</w:t>
       </w:r>
-      <w:bookmarkStart w:id="0" w:name="_GoBack"/>
-      <w:bookmarkEnd w:id="0"/>
       <w:r>
         <w:t>-2017</w:t>
       </w:r>
@@ -3625,8 +3623,16 @@
               <w:rPr>
                 <w:sz w:val="16"/>
               </w:rPr>
-              <w:t>Destination Database: MongoDB</w:t>
-            </w:r>
+              <w:t xml:space="preserve">Destination Database: </w:t>
+            </w:r>
+            <w:r>
+              <w:rPr>
+                <w:sz w:val="16"/>
+              </w:rPr>
+              <w:t>MoviesDB</w:t>
+            </w:r>
+            <w:bookmarkStart w:id="0" w:name="_GoBack"/>
+            <w:bookmarkEnd w:id="0"/>
           </w:p>
           <w:p>
             <w:pPr>
@@ -13091,6 +13097,7 @@
     <w:rsid w:val="007203DB"/>
     <w:rsid w:val="00737F5C"/>
     <w:rsid w:val="007B2F27"/>
+    <w:rsid w:val="00AA1AEC"/>
   </w:rsids>
   <m:mathPr>
     <m:mathFont m:val="Cambria Math"/>

</xml_diff>